<commit_message>
fix typos in syllabus
</commit_message>
<xml_diff>
--- a/syllabus_2020.docx
+++ b/syllabus_2020.docx
@@ -1357,25 +1357,6 @@
     <w:p>
       <w:pPr>
         <w:pStyle w:val="Heading3"/>
-        <w:spacing w:before="77"/>
-        <w:rPr>
-          <w:spacing w:val="-1"/>
-          <w:w w:val="105"/>
-          <w:sz w:val="24"/>
-        </w:rPr>
-      </w:pPr>
-      <w:r>
-        <w:rPr>
-          <w:spacing w:val="-1"/>
-          <w:w w:val="105"/>
-          <w:sz w:val="24"/>
-        </w:rPr>
-        <w:t xml:space="preserve">Minimal requirement: </w:t>
-      </w:r>
-    </w:p>
-    <w:p>
-      <w:pPr>
-        <w:pStyle w:val="Heading3"/>
         <w:numPr>
           <w:ilvl w:val="0"/>
           <w:numId w:val="8"/>
@@ -1387,6 +1368,8 @@
           <w:sz w:val="24"/>
         </w:rPr>
       </w:pPr>
+      <w:bookmarkStart w:id="0" w:name="_GoBack"/>
+      <w:bookmarkEnd w:id="0"/>
       <w:r>
         <w:rPr>
           <w:spacing w:val="-1"/>
@@ -2362,8 +2345,6 @@
         </w:rPr>
         <w:t>Downloadable for free</w:t>
       </w:r>
-      <w:bookmarkStart w:id="0" w:name="_GoBack"/>
-      <w:bookmarkEnd w:id="0"/>
     </w:p>
     <w:p>
       <w:pPr>
@@ -2453,7 +2434,13 @@
         <w:t>U</w:t>
       </w:r>
       <w:r>
-        <w:t xml:space="preserve">pdated </w:t>
+        <w:t>pdate</w:t>
+      </w:r>
+      <w:r>
+        <w:t>s</w:t>
+      </w:r>
+      <w:r>
+        <w:t xml:space="preserve"> </w:t>
       </w:r>
       <w:r>
         <w:t>will be made as</w:t>

</xml_diff>